<commit_message>
Small fixes on Lab5
</commit_message>
<xml_diff>
--- a/PC.docx
+++ b/PC.docx
@@ -98,24 +98,24 @@
           <w:szCs w:val="24"/>
           <w:rtl w:val="0"/>
         </w:rPr>
-        <w:t xml:space="preserve">Numarul de regex-uri vagi/problematice de pe piata nu se stie cu exactitate deoarece unele regex-uri pot fi vagi pentru anumite regex engine-uri sau corecte pentru altele.</w:t>
-      </w:r>
-    </w:p>
-    <w:p>
-      <w:pPr>
-        <w:ind w:firstLine="720"/>
-        <w:rPr>
-          <w:sz w:val="24"/>
-          <w:szCs w:val="24"/>
-        </w:rPr>
-      </w:pPr>
-      <w:r>
-        <w:rPr>
-          <w:sz w:val="24"/>
-          <w:szCs w:val="24"/>
-          <w:rtl w:val="0"/>
-        </w:rPr>
-        <w:t xml:space="preserve">Acesta lucrare analizeaza modul in care sunt prelucrate si interpretate regex-urile pentru a putea determina cum apar astfel de posibile interpretari, explica cum se produc unele efecte negative ale folosirii de regex-uri vagi si care sunt alternativele pentru a putea evita aceste efecte.</w:t>
+        <w:t xml:space="preserve">Numarul de regex-uri vagi/problematice de pe piata nu se stie cu exactitate deoarece unele regex-uri pot fi vagi pentru anumite Regex Engine-uri sau corecte pentru altele.</w:t>
+      </w:r>
+    </w:p>
+    <w:p>
+      <w:pPr>
+        <w:ind w:firstLine="720"/>
+        <w:rPr>
+          <w:sz w:val="24"/>
+          <w:szCs w:val="24"/>
+        </w:rPr>
+      </w:pPr>
+      <w:r>
+        <w:rPr>
+          <w:sz w:val="24"/>
+          <w:szCs w:val="24"/>
+          <w:rtl w:val="0"/>
+        </w:rPr>
+        <w:t xml:space="preserve">Acesta lucrare analizeaza modul in care sunt prelucrate si interpretate regex-urile pentru a putea determina cum apar astfel de posibile interpretari, explica cum se produc unele efecte negative ale folosirii de regex-uri vagi si care sunt recomandarile pentru a putea evita aceste efecte.</w:t>
       </w:r>
     </w:p>
     <w:p>
@@ -315,7 +315,7 @@
           <w:szCs w:val="24"/>
           <w:rtl w:val="0"/>
         </w:rPr>
-        <w:t xml:space="preserve">Regex-urile pot fi gasite in foarte multe zone de activitate, de la comenzi UNIX de procesare de text (grep,sed,awk) si analizatoare lexicale (folosite in compilatoare si interpretoare) pana la motoare de cautare si aplicatii care se ocupa de procesarea si editarea de documente text (Microsoft Word, Notepad).</w:t>
+        <w:t xml:space="preserve">Regex-urile pot fi gasite in foarte multe zone de activitate, de la comenzi UNIX de procesare de text (grep,sed,awk) si analizatoare lexicale (folosite in compilatoare si interpretoare) pana la motoare de cautare si aplicatii care se ocupa de procesarea si editarea de documente text (Microsoft Word, Notepad, IDE-uri).</w:t>
       </w:r>
     </w:p>
     <w:p>
@@ -449,7 +449,7 @@
           <w:szCs w:val="24"/>
           <w:rtl w:val="0"/>
         </w:rPr>
-        <w:t xml:space="preserve">In Cap. 3 vom folosi notiuni discutate in capitolul precedent pentru a determina care sunt problemele care pot aparea in urma folosirii incorecte a regex-urilor cu demonstratii si exemple.</w:t>
+        <w:t xml:space="preserve">In Cap. 3 vom folosi notiunile discutate in capitolul precedent pentru a determina care sunt problemele care pot aparea in urma folosirii incorecte a regex-urilor cu demonstratii si exemple.</w:t>
       </w:r>
     </w:p>
     <w:p>
@@ -483,7 +483,7 @@
           <w:szCs w:val="24"/>
           <w:rtl w:val="0"/>
         </w:rPr>
-        <w:t xml:space="preserve">In Cap. 4 vom discuta care sunt alternative pentru a preveni problemele enuntate mai sus si cum pot fi aplicate.</w:t>
+        <w:t xml:space="preserve">In Cap. 4 vom discuta care sunt alternative/recomandari pentru a preveni problemele enuntate mai sus si cum pot fi aplicate.</w:t>
         <w:br w:type="textWrapping"/>
         <w:tab/>
         <w:t xml:space="preserve">In Cap. 5 vom concluziona toate cele discutate mai sus si vom enunta ce vom face in continuare.  </w:t>
@@ -538,7 +538,7 @@
           <w:szCs w:val="26"/>
           <w:rtl w:val="0"/>
         </w:rPr>
-        <w:t xml:space="preserve">REGEX ENGINES SI ALGORITMI DE POTRIVIRE</w:t>
+        <w:t xml:space="preserve">REGEX ENGINES SI STRATEGII DE POTRIVIRE</w:t>
       </w:r>
     </w:p>
     <w:p>
@@ -580,24 +580,41 @@
           <w:rtl w:val="0"/>
         </w:rPr>
         <w:tab/>
-        <w:t xml:space="preserve">Un Regex Engine este o entitate sau un fel de analizator lexical care poate transforma/traduce o expresie regulara sub o alta forma care poate fi folosita mai tarziu pentru a parcurge un text sursa si pentru a putea descoperi anumite structuri din acesta.</w:t>
-      </w:r>
-    </w:p>
-    <w:p>
-      <w:pPr>
-        <w:ind w:firstLine="720"/>
-        <w:rPr>
-          <w:sz w:val="24"/>
-          <w:szCs w:val="24"/>
-        </w:rPr>
-      </w:pPr>
-      <w:r>
-        <w:rPr>
-          <w:sz w:val="24"/>
-          <w:szCs w:val="24"/>
-          <w:rtl w:val="0"/>
-        </w:rPr>
-        <w:t xml:space="preserve">Acesta primeste doua date de intrare, regex-ul ce trebuie procesat si textul sursa ce trebuie analizat, parcurgand fiecare data de intrare de la stanga la dreapta caracter cu caracter. De obicei un Regex Engine este implementat ca un automat finit, adica o masina care lucreaza cu stari. </w:t>
+        <w:t xml:space="preserve">Un Regex Engine este o entitate sau un fel de analizator lexical care poate transforma/traduce o expresie regulara sub o alta forma care poate fi folosita mai departe pentru a parcurge un text sursa si pentru a putea descoperi anumite structuri din acesta.</w:t>
+      </w:r>
+    </w:p>
+    <w:p>
+      <w:pPr>
+        <w:ind w:firstLine="720"/>
+        <w:rPr>
+          <w:sz w:val="24"/>
+          <w:szCs w:val="24"/>
+        </w:rPr>
+      </w:pPr>
+      <w:r>
+        <w:rPr>
+          <w:sz w:val="24"/>
+          <w:szCs w:val="24"/>
+          <w:rtl w:val="0"/>
+        </w:rPr>
+        <w:t xml:space="preserve">Acesta primeste doua date de intrare, regex-ul ce trebuie procesat si textul sursa ce trebuie analizat, parcurgand fiecare data de intrare de la stanga la dreapta caracter cu caracter. De obicei un Regex Engine este implementat ca un automat finit, adica o masina care lucreaza cu stari.</w:t>
+      </w:r>
+    </w:p>
+    <w:p>
+      <w:pPr>
+        <w:ind w:firstLine="720"/>
+        <w:rPr>
+          <w:sz w:val="24"/>
+          <w:szCs w:val="24"/>
+        </w:rPr>
+      </w:pPr>
+      <w:r>
+        <w:rPr>
+          <w:sz w:val="24"/>
+          <w:szCs w:val="24"/>
+          <w:rtl w:val="0"/>
+        </w:rPr>
+        <w:t xml:space="preserve"> </w:t>
       </w:r>
     </w:p>
     <w:p>
@@ -700,12 +717,12 @@
           <wp:inline distB="114300" distT="114300" distL="114300" distR="114300">
             <wp:extent cx="3519488" cy="1160438"/>
             <wp:effectExtent b="0" l="0" r="0" t="0"/>
-            <wp:docPr id="1" name="image6.png"/>
+            <wp:docPr id="1" name="image3.png"/>
             <a:graphic>
               <a:graphicData uri="http://schemas.openxmlformats.org/drawingml/2006/picture">
                 <pic:pic>
                   <pic:nvPicPr>
-                    <pic:cNvPr id="0" name="image6.png"/>
+                    <pic:cNvPr id="0" name="image3.png"/>
                     <pic:cNvPicPr preferRelativeResize="0"/>
                   </pic:nvPicPr>
                   <pic:blipFill>
@@ -797,41 +814,41 @@
           <w:szCs w:val="24"/>
           <w:rtl w:val="0"/>
         </w:rPr>
-        <w:t xml:space="preserve">Daca analizam figura 2, automatul nostru are 3 stari, unde q0 este starea initiala si q2 este starea finala, si 3 tranzitii, de la q0 la q1 prin “a”, de la q1 la q1 prin “b” si de la q1 la q2 prin “c”. Reprezentarea este similara definitia regex-ului. Regexul “ab*c” presupune o secventa care incepe cu “a”, poate fi urmata de oricati de “b” si se termina cu un “c”, adica este similara cu tranzitiile de mai sus.</w:t>
-      </w:r>
-    </w:p>
-    <w:p>
-      <w:pPr>
-        <w:ind w:firstLine="720"/>
-        <w:rPr>
-          <w:sz w:val="24"/>
-          <w:szCs w:val="24"/>
-        </w:rPr>
-      </w:pPr>
-      <w:r>
-        <w:rPr>
-          <w:sz w:val="24"/>
-          <w:szCs w:val="24"/>
-          <w:rtl w:val="0"/>
-        </w:rPr>
-        <w:t xml:space="preserve">Luam urmatoarea secventa de intrare “abc”. Pornim din starea initiala adica din q0, parcurgem secventa si luam primul caracter, adica “a”, din q0 daca o luam prin “a” ajungem in q1. Continuam sa parcurgem secventa si ajungem la “b” cu starea curenta in q1, din q1 daca o luam prin “b” ajungem tot in q1. Continuam cu secventa si ajungem la “c” cu starea curenta in q1, din q1 daca o luam prin “c” ajungem la q2 care este o stare finala, deci regex-ul “ab*c” accepta secventa “abc”.</w:t>
-      </w:r>
-    </w:p>
-    <w:p>
-      <w:pPr>
-        <w:ind w:firstLine="720"/>
-        <w:rPr>
-          <w:sz w:val="24"/>
-          <w:szCs w:val="24"/>
-        </w:rPr>
-      </w:pPr>
-      <w:r>
-        <w:rPr>
-          <w:sz w:val="24"/>
-          <w:szCs w:val="24"/>
-          <w:rtl w:val="0"/>
-        </w:rPr>
-        <w:t xml:space="preserve">Luam urmatoarea secventa “aa”. Pronit la fel din starea initiala q0 si luam primul “a”, din q0 prin “a” ajungem in q1. Continuam si luam urmatorul “a” cu starea curenta in q1, din q1 nu putem ajunge nicaieri prin “a” pentru care nu exista un drum prin “a”. Deci ne oprim in q1 care nu este o stare finala precum q2, deci regex-ul “ab*c” nu accepta secventa “aa”.</w:t>
+        <w:t xml:space="preserve">Daca analizam figura 2, automatul nostru are 3 stari, unde q0 este starea initiala si q2 este starea finala, si 3 tranzitii, de la q0 la q1 prin “a”, de la q1 la q1 prin “b” si de la q1 la q2 prin “c”. Reprezentarea este similara cu definitia regex-ului. Regexul “ab*c” presupune o secventa care incepe cu “a”, poate fi urmata de oricati de “b” si se termina cu un “c”, adica este similara cu tranzitiile de mai sus.</w:t>
+      </w:r>
+    </w:p>
+    <w:p>
+      <w:pPr>
+        <w:ind w:firstLine="720"/>
+        <w:rPr>
+          <w:sz w:val="24"/>
+          <w:szCs w:val="24"/>
+        </w:rPr>
+      </w:pPr>
+      <w:r>
+        <w:rPr>
+          <w:sz w:val="24"/>
+          <w:szCs w:val="24"/>
+          <w:rtl w:val="0"/>
+        </w:rPr>
+        <w:t xml:space="preserve">Luam urmatoarea secventa de intrare “abc”. Pornim din starea initiala adica din q0, parcurgem secventa si luam primul caracter, adica “a”, din q0 daca o luam prin “a” ajungem in q1. Continuam sa parcurgem secventa si ajungem la “b” cu starea curenta in q1, din q1 daca o luam prin “b” ajungem tot in q1. Continuam cu secventa ramasa si ajungem la “c” cu starea curenta in q1, din q1 daca o luam prin “c” ajungem la q2 care este o stare finala, deci regex-ul “ab*c” accepta secventa “abc”.</w:t>
+      </w:r>
+    </w:p>
+    <w:p>
+      <w:pPr>
+        <w:ind w:firstLine="720"/>
+        <w:rPr>
+          <w:sz w:val="24"/>
+          <w:szCs w:val="24"/>
+        </w:rPr>
+      </w:pPr>
+      <w:r>
+        <w:rPr>
+          <w:sz w:val="24"/>
+          <w:szCs w:val="24"/>
+          <w:rtl w:val="0"/>
+        </w:rPr>
+        <w:t xml:space="preserve">Luam urmatoarea secventa “aa”. Pronit la fel din starea initiala q0 si luam primul “a”, din q0 prin “a” ajungem in q1. Continuam si luam urmatorul “a” cu starea curenta in q1, din q1 nu putem ajunge nicaieri prin “a” pentru ca nu exista un drum prin “a”. Deci ne oprim in q1 care nu este o stare finala precum q2, deci regex-ul “ab*c” nu accepta secventa “aa”.</w:t>
       </w:r>
     </w:p>
     <w:p>
@@ -868,7 +885,7 @@
           <w:rtl w:val="0"/>
         </w:rPr>
         <w:tab/>
-        <w:t xml:space="preserve">Mai exista si notiunea de automat finit nedeterminist (AFN) care are un numar finit de stari dar care nu se poate deduce flow-ul de xecutie, adica dintr-o stare q prin tranzitia a se poate ajunge in mai multe stari. Un exemplu de de AFN este in figura 3.</w:t>
+        <w:t xml:space="preserve">Mai exista si notiunea de automat finit nedeterminist (AFN) care are un numar finit de stari dar care nu se poate deduce flow-ul de xecutie, adica dintr-o stare q prin tranzitia “a” se poate ajunge in mai multe stari. Un exemplu de de AFN este in figura 3.</w:t>
       </w:r>
       <w:r>
         <w:rPr>
@@ -928,12 +945,12 @@
           <wp:inline distB="114300" distT="114300" distL="114300" distR="114300">
             <wp:extent cx="4981575" cy="3324225"/>
             <wp:effectExtent b="0" l="0" r="0" t="0"/>
-            <wp:docPr id="2" name="image4.png"/>
+            <wp:docPr id="2" name="image6.png"/>
             <a:graphic>
               <a:graphicData uri="http://schemas.openxmlformats.org/drawingml/2006/picture">
                 <pic:pic>
                   <pic:nvPicPr>
-                    <pic:cNvPr id="0" name="image4.png"/>
+                    <pic:cNvPr id="0" name="image6.png"/>
                     <pic:cNvPicPr preferRelativeResize="0"/>
                   </pic:nvPicPr>
                   <pic:blipFill>
@@ -1048,12 +1065,12 @@
           <wp:inline distB="114300" distT="114300" distL="114300" distR="114300">
             <wp:extent cx="3757613" cy="1169633"/>
             <wp:effectExtent b="0" l="0" r="0" t="0"/>
-            <wp:docPr id="4" name="image3.png"/>
+            <wp:docPr id="4" name="image2.png"/>
             <a:graphic>
               <a:graphicData uri="http://schemas.openxmlformats.org/drawingml/2006/picture">
                 <pic:pic>
                   <pic:nvPicPr>
-                    <pic:cNvPr id="0" name="image3.png"/>
+                    <pic:cNvPr id="0" name="image2.png"/>
                     <pic:cNvPicPr preferRelativeResize="0"/>
                   </pic:nvPicPr>
                   <pic:blipFill>
@@ -1131,7 +1148,7 @@
           <w:rtl w:val="0"/>
         </w:rPr>
         <w:tab/>
-        <w:t xml:space="preserve">Deci un Regex Engine cand proceseaza un regex, incearca sa transforme acel regex intr-un automat finit. De obicei automatul finit este un AFN pentru ca este mai compact si mai rapid, iar conversia lui catre un AFD are necesita stari suplimentare deci mai multa memorie si timp de executie chiar daca AFD-ul este mai eficient si precis.</w:t>
+        <w:t xml:space="preserve">Deci un Regex Engine cand proceseaza un regex, incearca sa transforme acel regex intr-un automat finit. De obicei automatul finit este un AFN pentru ca este mai compact si mai rapid, iar conversia lui catre un AFD ar necesita niste stari suplimentare deci mai multa memorie si timp de executie chiar daca AFD-ul este mai eficient si precis.</w:t>
       </w:r>
     </w:p>
     <w:p>
@@ -1232,24 +1249,24 @@
           <w:szCs w:val="24"/>
           <w:rtl w:val="0"/>
         </w:rPr>
-        <w:t xml:space="preserve">Unele espresii regulare precum “a.*c” sunt prea “lacome” (greedy). </w:t>
-      </w:r>
-    </w:p>
-    <w:p>
-      <w:pPr>
-        <w:ind w:firstLine="720"/>
-        <w:rPr>
-          <w:sz w:val="24"/>
-          <w:szCs w:val="24"/>
-        </w:rPr>
-      </w:pPr>
-      <w:r>
-        <w:rPr>
-          <w:sz w:val="24"/>
-          <w:szCs w:val="24"/>
-          <w:rtl w:val="0"/>
-        </w:rPr>
-        <w:t xml:space="preserve">Secventa de mai sus se traduce “ orice secventa care incepe cu &lt;&lt;a&gt;&gt; care ste urmata de orice caracter si se termina cu &lt;&lt;c&gt;&gt;” si se reprezinta ca in figura 5.</w:t>
+        <w:t xml:space="preserve">Unele expresii regulare precum “a.*c” sunt prea “lacome” (greedy). </w:t>
+      </w:r>
+    </w:p>
+    <w:p>
+      <w:pPr>
+        <w:ind w:firstLine="720"/>
+        <w:rPr>
+          <w:sz w:val="24"/>
+          <w:szCs w:val="24"/>
+        </w:rPr>
+      </w:pPr>
+      <w:r>
+        <w:rPr>
+          <w:sz w:val="24"/>
+          <w:szCs w:val="24"/>
+          <w:rtl w:val="0"/>
+        </w:rPr>
+        <w:t xml:space="preserve">Secventa de mai sus se traduce “ orice secventa care incepe cu &lt;&lt;a&gt;&gt; care este urmata de oricate caractere si se termina cu &lt;&lt;c&gt;&gt;” si se reprezinta ca in figura 5.</w:t>
       </w:r>
     </w:p>
     <w:p>
@@ -1419,7 +1436,7 @@
           <w:szCs w:val="24"/>
           <w:rtl w:val="0"/>
         </w:rPr>
-        <w:t xml:space="preserve">A doua solutie ar fi sa mergem inapoi si sa incercam o alta varianta, un alt flow (q0-a-q1-c-q2).Deci folosim backtracking care incearca sa potriveasca cat se poate de bine fara sa ia toate cazurile. Astfel de Regex Engine-uri sunt Regex-Directed si sunt cele mai folosite.</w:t>
+        <w:t xml:space="preserve">A doua solutie ar fi sa mergem inapoi si sa incercam o alta varianta, un alt flow (q0-a-q1-c-q2).Deci folosim backtracking care incearca sa potriveasca cat se poate de bine fara sa ia in considerare toate cazurile. Astfel de Regex Engine-uri sunt Regex-Directed si sunt cele mai folosite.</w:t>
       </w:r>
     </w:p>
     <w:p>
@@ -1481,7 +1498,7 @@
           <w:szCs w:val="24"/>
           <w:rtl w:val="0"/>
         </w:rPr>
-        <w:t xml:space="preserve">Majoritatea Regex Engine-urilor care implementeaza un AFN folosesc algortimul lui Thomson pentru createa AFN-urilor datorita complexitatii liniare fata de cea exponentiala care ar fi in mod normal, astfel se previn backtracking-urile inutile in partea de procesare a textului de intrarea prin crearea unui AFN cat mai AFD.</w:t>
+        <w:t xml:space="preserve">Majoritatea Regex Engine-urilor care implementeaza un AFN folosesc algortimul lui Thomson pentru crearea AFN-urilor datorita complexitatii liniare fata de cea exponentiala care ar fi in mod normal, astfel se previn backtracking-urile inutile in partea de procesare a textului de intrarea prin crearea unui AFN cat mai AFD.</w:t>
       </w:r>
     </w:p>
     <w:p>
@@ -1587,24 +1604,24 @@
           <w:szCs w:val="24"/>
           <w:rtl w:val="0"/>
         </w:rPr>
-        <w:t xml:space="preserve">Regex Engine-urile care implementeaza AFN consuma mai putina memorie, utilizeaza mai putin spatiu, au un timp de procesare mult mai mic si sunt mai simple, pe langa asta sunt mult mai volative si este mult mai usor de adaugat anumite imbunatatiri/functionalitati precum lazy quantifiers (cuantificatori lenesi) care pot forta un Regex Engine care e greedy sa fie mai eager. </w:t>
-      </w:r>
-    </w:p>
-    <w:p>
-      <w:pPr>
-        <w:ind w:firstLine="720"/>
-        <w:rPr>
-          <w:sz w:val="24"/>
-          <w:szCs w:val="24"/>
-        </w:rPr>
-      </w:pPr>
-      <w:r>
-        <w:rPr>
-          <w:sz w:val="24"/>
-          <w:szCs w:val="24"/>
-          <w:rtl w:val="0"/>
-        </w:rPr>
-        <w:t xml:space="preserve">Desi AFN-urile pare mai bune, el au alte dezavantaje precum precizia mai slaba decat a AFD-urilor si controlul slab asupra backtracking-ului(daca este cazul).</w:t>
+        <w:t xml:space="preserve">Regex Engine-urile care implementeaza AFN consuma mai putina memorie, au un timp de procesare mult mai mic si sunt mai simple, pe langa asta sunt mult mai volative si este mult mai usor de adaugat anumite imbunatatiri/functionalitati precum lazy quantifiers (cuantificatori lenesi) care pot forta un Regex Engine care e greedy sa fie mai eager. </w:t>
+      </w:r>
+    </w:p>
+    <w:p>
+      <w:pPr>
+        <w:ind w:firstLine="720"/>
+        <w:rPr>
+          <w:sz w:val="24"/>
+          <w:szCs w:val="24"/>
+        </w:rPr>
+      </w:pPr>
+      <w:r>
+        <w:rPr>
+          <w:sz w:val="24"/>
+          <w:szCs w:val="24"/>
+          <w:rtl w:val="0"/>
+        </w:rPr>
+        <w:t xml:space="preserve">Desi AFN-urile par mai bune, el au alte dezavantaje precum precizia mai slaba decat a AFD-urilor si controlul slab asupra backtracking-ului(daca este cazul).</w:t>
       </w:r>
     </w:p>
     <w:p>
@@ -1621,7 +1638,7 @@
           <w:szCs w:val="24"/>
           <w:rtl w:val="0"/>
         </w:rPr>
-        <w:t xml:space="preserve">Regex Engine-urile cu AFN pot avea mai multe iesiri/rezultate pentru acelasi regex si aceeasi secventa de intrare. Toate acestea sunt insa direct proportionale cu dimensiunea datelor de intrare, adica cu cat un regex este mai mare cu atat AFN-ul rezultate este mai complet si cu cat textul de intrare este mai mare cu atat timpul este mai mare si rezultatele pot fi mai diverse.</w:t>
+        <w:t xml:space="preserve">Regex Engine-urile cu AFN pot avea mai multe iesiri/rezultate pentru acelasi regex si aceeasi secventa de intrare. Toate acestea sunt insa direct proportionale cu dimensiunea datelor de intrare, adica cu cat un regex este mai mare cu atat AFN-ul rezultate este mai complex si cu cat textul de intrare este mai mare cu atat timpul de executie este mai mare si rezultatele pot fi mai diverse.</w:t>
       </w:r>
     </w:p>
     <w:p>
@@ -1638,7 +1655,7 @@
           <w:szCs w:val="24"/>
           <w:rtl w:val="0"/>
         </w:rPr>
-        <w:t xml:space="preserve">Spre exemplu, limbajele de nivel inalt precum Java si Python folosesc Regex Engine-uri care implementeaza un AFN, dar implementari sunt diferite chiar daca au cam aceleasi efecte, deci pentru o expresie regulara lunga de 50 de caractere AFN-ul rezultat de Regex Engine-ul din Java este putin fata de cel rezultat de Regex Engine-ul din Python. AFN-uri diferite poate rezulta in rezultate diferite in cazul unui text de intrare destul de mare.</w:t>
+        <w:t xml:space="preserve">Spre exemplu, limbajele de nivel inalt precum Java si Python folosesc Regex Engine-uri care implementeaza un AFN, dar implementari sunt diferite chiar daca au cam aceleasi efecte, deci pentru o expresie regulara lunga de 50 de caractere AFN-ul rezultat de Regex Engine-ul din Java este putin diferit fata de cel rezultat de Regex Engine-ul din Python. AFN-uri diferite poate rezulta in rezultate diferite in cazul unui text de intrare destul de mare.</w:t>
       </w:r>
     </w:p>
     <w:p>
@@ -1690,12 +1707,12 @@
           <wp:inline distB="114300" distT="114300" distL="114300" distR="114300">
             <wp:extent cx="5267325" cy="1276350"/>
             <wp:effectExtent b="0" l="0" r="0" t="0"/>
-            <wp:docPr id="3" name="image2.png"/>
+            <wp:docPr id="3" name="image4.png"/>
             <a:graphic>
               <a:graphicData uri="http://schemas.openxmlformats.org/drawingml/2006/picture">
                 <pic:pic>
                   <pic:nvPicPr>
-                    <pic:cNvPr id="0" name="image2.png"/>
+                    <pic:cNvPr id="0" name="image4.png"/>
                     <pic:cNvPicPr preferRelativeResize="0"/>
                   </pic:nvPicPr>
                   <pic:blipFill>
@@ -1881,7 +1898,7 @@
           <w:szCs w:val="24"/>
           <w:rtl w:val="0"/>
         </w:rPr>
-        <w:t xml:space="preserve">|\B);" si secventa de intrare “/\s+/;”. In Python rege-ul si input-ul nu au fost prelucrate, faptul ca se returneaza un obiect de tip Match inseamna ca regex-ul potriveste secventa de intrare. In Java pentru a putea compila exemplu au trebuit adaugate niste caractere de evadare, dar chiar si asa, rezultatul false ne arata faptul ca regex-ul nu potriveste secventa de intrare.</w:t>
+        <w:t xml:space="preserve">|\B);" si secventa de intrare “/\s+/;”. In Python regex-ul si input-ul nu au fost prelucrate, faptul ca se returneaza un obiect de tip Match inseamna ca regex-ul potriveste secventa de intrare. In Java pentru a putea compila exemplu au trebuit adaugate niste caractere de evadare, dar chiar si asa, rezultatul false ne arata faptul ca regex-ul nu potriveste secventa de intrare.</w:t>
       </w:r>
     </w:p>
     <w:p>
@@ -2003,7 +2020,7 @@
           <w:szCs w:val="24"/>
           <w:rtl w:val="0"/>
         </w:rPr>
-        <w:t xml:space="preserve">Deoarece limbaje de nivel inalt folosesc Regex Engine-uri diferite, dupa cum am aratat si in figura 6, acelasi regex poate fi interpretat diferit, deci acelasi regex nu poate fi folosit in ambele si trebuie facut cate unul specific pentru fiecare limbaj. Deci pot aparea probleme de compatibilitate la capitolul acesta intre doua aplicatii scrise in aceste doua limbaje. Plus ca mai apare intrebarea, care Regex Engine este mai bun? Din pacate nu se stie raspunsul la aceste intrebari, depinde foarte multe de context. Pentru regex-uri mici, Regex Engine-urile se comporta la fel, dar cand regex-ul devine mai complex, unele devin mai rapide, alte mai precise.</w:t>
+        <w:t xml:space="preserve">Deoarece limbaje de nivel inalt folosesc Regex Engine-uri diferite, dupa cum am aratat si in figura 6, acelasi regex poate fi interpretat diferit, deci acelasi regex nu poate fi folosit in ambele contexte si trebuie facut cate unul specific pentru fiecare limbaj. Deci pot aparea probleme de compatibilitate la capitolul acesta intre doua aplicatii scrise in aceste doua limbaje. Plus ca mai apare intrebarea, care Regex Engine este mai bun? Din pacate nu se stie raspunsul la acestea intrebare, depinde foarte multe de context. Pentru regex-uri mici, Regex Engine-urile se comporta la fel, dar cand regex-ul devine mai complex, unele devin mai rapide, alte mai precise.</w:t>
       </w:r>
     </w:p>
     <w:p>
@@ -2088,7 +2105,7 @@
           <w:szCs w:val="24"/>
           <w:rtl w:val="0"/>
         </w:rPr>
-        <w:t xml:space="preserve">Majoritatea Regex Engine-urilor folosesc backtracking in partea de potrivire a secventei de intrare. Astfel pentru un text de intrare suficicient de mare, complex si ambiguu o simpla procesare poate dura de la cateva minute pana la cateva ore. Folosing aceeasi tehnica pe mai multe conexiuni, serviciul se poate aglomera destul de rapid si poate deveni inaccesibil. Un astfel de atac poarta denumirea de ReDOS (Regular Expression Denial of Service) attack. Un astfel de atac poate fi greu de depistat si poate crea foarte usor alte brense de securitate intrucat server-ul este mai preocupat de sanizarea input-urilor decat de propria siguranta.</w:t>
+        <w:t xml:space="preserve">Majoritatea Regex Engine-urilor folosesc backtracking in partea de potrivire a secventei de intrare. Astfel pentru un text de intrare suficicient de mare, complex si ambiguu o simpla procesare poate dura de la cateva minute pana la cateva ore. Folosing aceeasi tehnica pe mai multe conexiuni, reteaua se poate aglomera destul de rapid si serviciul poate deveni inaccesibil. Un astfel de atac poarta denumirea de ReDOS (Regular Expression Denial of Service) attack. Un astfel de atac poate fi greu de depistat si poate crea foarte usor alte brense de securitate intrucat server-ul este mai preocupat de sanizarea input-urilor decat de propria siguranta.</w:t>
       </w:r>
     </w:p>
     <w:p>
@@ -2126,7 +2143,7 @@
           <w:szCs w:val="26"/>
           <w:rtl w:val="0"/>
         </w:rPr>
-        <w:t xml:space="preserve">ALTERNATIVE SI RECOMANDARI</w:t>
+        <w:t xml:space="preserve">RECOMANDARI</w:t>
       </w:r>
     </w:p>
     <w:p>
@@ -2160,7 +2177,7 @@
           <w:rtl w:val="0"/>
         </w:rPr>
         <w:tab/>
-        <w:t xml:space="preserve">La ora actuala cele mai folosite Regex Engine-uri sunt cele care implementeaza un AFN deoarece contin mai multe functionalitati precum lazy quantifiers, pentru a dezactiva modul greeedy al regex engine-urilor; backreferences prin care se pot refolosi subsecvente din regex; atomic grouping care ofera un control mai mare asupra backtracking-ului. Toate aceste functionalitati au rolul de a mari precizia unui Regex Engine pentru a evita interpretarile multiple si pentru a oferi un mod mai usor de a lucra cu regex-urile.</w:t>
+        <w:t xml:space="preserve">La ora actuala cele mai folosite Regex Engine-uri sunt cele care implementeaza un AFN deoarece contin mai multe functionalitati precum lazy quantifiers, pentru a dezactiva modul greedy al Regex Engine-urilor; backreferences prin care se pot refolosi subsecvente din regex; atomic grouping care ofera un control mai mare asupra backtracking-ului. Toate aceste functionalitati au rolul de a mari precizia unui Regex Engine pentru a evita interpretarile multiple si pentru a oferi un mod mai usor de a lucra cu regex-urile.</w:t>
       </w:r>
     </w:p>
     <w:p>
@@ -2210,7 +2227,7 @@
           <w:szCs w:val="24"/>
           <w:rtl w:val="0"/>
         </w:rPr>
-        <w:t xml:space="preserve">Pe langa diferitele implementari, o alta cauza a interpretarii multiple este competenta scazuta sau lipsa a celui care scrie regex-urile. Regex-urile prea lungi duc la automate finite foarte complexe, care pot duce la rezultate diferite. Folosirea de functionalitati, spre exemplu lazy quantifiers, in Regex Engine-urile de tip Text-Directed poate sa nu aibe efectul dorit. Rgex-urile vagi sau cele de genul “a.*.*.*.*.*c” care presupun un calcul computational destul de mare si un backtracking pe masura poate sa duca ori la un rezultat incorect ori la oprirea procesarii textului de intrare (stiva de executie este prea mare din cauza backtracking-ului). </w:t>
+        <w:t xml:space="preserve">Pe langa diferitele implementari, o alta cauza a interpretarii multiple este competenta scazuta sau lipsa a celui care scrie regex-urile. Regex-urile prea lungi duc la automate finite foarte complexe, care pot duce la rezultate diferite. Folosirea de functionalitati, spre exemplu lazy quantifiers in Regex Engine-urile de tip Text-Directed poate sa nu aibe efectul dorit. Regex-urile vagi sau cele de genul “a.*.*.*.*.*c” care presupun un calcul computational destul de mare si un backtracking pe masura poate sa duca ori la un rezultat incorect ori la oprirea procesarii textului de intrare (stiva de executie este prea mare din cauza backtracking-ului). </w:t>
       </w:r>
     </w:p>
     <w:p>
@@ -2308,7 +2325,7 @@
           <w:szCs w:val="24"/>
           <w:rtl w:val="0"/>
         </w:rPr>
-        <w:t xml:space="preserve">In concluzie, regex-urile ne ofera o modalitate rapida si eficienta de a procesa un text. Acestea au nevoie de un Regex Engine pentru a putea fi executate si in functie de context, scop si implementarea Regex Engine-urilor acestea pot sa aibe rezultate multiple si chiar diferite. </w:t>
+        <w:t xml:space="preserve">In concluzie, regex-urile ne ofera o modalitate rapida si eficienta de a procesa un text. Acestea au nevoie de un Regex Engine pentru a putea fi executate si in functie de context, scop si implementarea Regex Engine-urilor acestea pot sa aibe rezultate multiple. </w:t>
       </w:r>
     </w:p>
     <w:p>
@@ -2325,7 +2342,7 @@
           <w:szCs w:val="24"/>
           <w:rtl w:val="0"/>
         </w:rPr>
-        <w:t xml:space="preserve">Astfel de multiple interpretari pot cauza functionarea defectuoasa a unui serviciu/aplicatii sau pot duce la vulnerabilitati precum ReDOS. Astfel de probleme sunt greu de depistat intrucat nu se poate face debug pe regex-uri. Cea mai utilizata metoda de a verifica corectitudinea unui regex sunt rularea pe anumite platforme precum regex101.com . </w:t>
+        <w:t xml:space="preserve">Astfel de multiple interpretari pot cauza functionarea defectuoasa a unui serviciu/aplicatii sau pot duce la vulnerabilitati precum ReDOS. Astfel de probleme sunt greu de depistat intrucat nu se poate face debugging pe regex-uri. Cea mai utilizata metoda de a verifica corectitudinea unui regex sunt rularea pe anumite platforme precum regex101.com . </w:t>
       </w:r>
     </w:p>
     <w:p>
@@ -2342,7 +2359,7 @@
           <w:szCs w:val="24"/>
           <w:rtl w:val="0"/>
         </w:rPr>
-        <w:t xml:space="preserve">Si competenta celui care scrie regex-urile conteaza foarte mult. Expresiile regulare vagi sau incomplete pot cauza efecte nedorite, efecte care sunt greu de detectat. </w:t>
+        <w:t xml:space="preserve">Si competenta celui care scrie regex-urile conteaza foarte mult. Expresiile regulare vagi sau incomplete pot cauza efecte nedorite si probleme care sunt greu de detectat. </w:t>
       </w:r>
     </w:p>
     <w:p>

</xml_diff>

<commit_message>
Added Repo Reference to Lab 5
</commit_message>
<xml_diff>
--- a/PC.docx
+++ b/PC.docx
@@ -717,12 +717,12 @@
           <wp:inline distB="114300" distT="114300" distL="114300" distR="114300">
             <wp:extent cx="3519488" cy="1160438"/>
             <wp:effectExtent b="0" l="0" r="0" t="0"/>
-            <wp:docPr id="1" name="image3.png"/>
+            <wp:docPr id="1" name="image2.png"/>
             <a:graphic>
               <a:graphicData uri="http://schemas.openxmlformats.org/drawingml/2006/picture">
                 <pic:pic>
                   <pic:nvPicPr>
-                    <pic:cNvPr id="0" name="image3.png"/>
+                    <pic:cNvPr id="0" name="image2.png"/>
                     <pic:cNvPicPr preferRelativeResize="0"/>
                   </pic:nvPicPr>
                   <pic:blipFill>
@@ -945,12 +945,12 @@
           <wp:inline distB="114300" distT="114300" distL="114300" distR="114300">
             <wp:extent cx="4981575" cy="3324225"/>
             <wp:effectExtent b="0" l="0" r="0" t="0"/>
-            <wp:docPr id="2" name="image6.png"/>
+            <wp:docPr id="3" name="image7.png"/>
             <a:graphic>
               <a:graphicData uri="http://schemas.openxmlformats.org/drawingml/2006/picture">
                 <pic:pic>
                   <pic:nvPicPr>
-                    <pic:cNvPr id="0" name="image6.png"/>
+                    <pic:cNvPr id="0" name="image7.png"/>
                     <pic:cNvPicPr preferRelativeResize="0"/>
                   </pic:nvPicPr>
                   <pic:blipFill>
@@ -1065,12 +1065,12 @@
           <wp:inline distB="114300" distT="114300" distL="114300" distR="114300">
             <wp:extent cx="3757613" cy="1169633"/>
             <wp:effectExtent b="0" l="0" r="0" t="0"/>
-            <wp:docPr id="4" name="image2.png"/>
+            <wp:docPr id="5" name="image4.png"/>
             <a:graphic>
               <a:graphicData uri="http://schemas.openxmlformats.org/drawingml/2006/picture">
                 <pic:pic>
                   <pic:nvPicPr>
-                    <pic:cNvPr id="0" name="image2.png"/>
+                    <pic:cNvPr id="0" name="image4.png"/>
                     <pic:cNvPicPr preferRelativeResize="0"/>
                   </pic:nvPicPr>
                   <pic:blipFill>
@@ -1287,7 +1287,7 @@
           <wp:inline distB="114300" distT="114300" distL="114300" distR="114300">
             <wp:extent cx="5067300" cy="1466850"/>
             <wp:effectExtent b="0" l="0" r="0" t="0"/>
-            <wp:docPr id="6" name="image5.png"/>
+            <wp:docPr id="7" name="image5.png"/>
             <a:graphic>
               <a:graphicData uri="http://schemas.openxmlformats.org/drawingml/2006/picture">
                 <pic:pic>
@@ -1707,12 +1707,12 @@
           <wp:inline distB="114300" distT="114300" distL="114300" distR="114300">
             <wp:extent cx="5267325" cy="1276350"/>
             <wp:effectExtent b="0" l="0" r="0" t="0"/>
-            <wp:docPr id="3" name="image4.png"/>
+            <wp:docPr id="4" name="image3.png"/>
             <a:graphic>
               <a:graphicData uri="http://schemas.openxmlformats.org/drawingml/2006/picture">
                 <pic:pic>
                   <pic:nvPicPr>
-                    <pic:cNvPr id="0" name="image4.png"/>
+                    <pic:cNvPr id="0" name="image3.png"/>
                     <pic:cNvPicPr preferRelativeResize="0"/>
                   </pic:nvPicPr>
                   <pic:blipFill>
@@ -1760,12 +1760,12 @@
           <wp:inline distB="114300" distT="114300" distL="114300" distR="114300">
             <wp:extent cx="2219325" cy="1295400"/>
             <wp:effectExtent b="0" l="0" r="0" t="0"/>
-            <wp:docPr id="5" name="image1.png"/>
+            <wp:docPr id="6" name="image6.png"/>
             <a:graphic>
               <a:graphicData uri="http://schemas.openxmlformats.org/drawingml/2006/picture">
                 <pic:pic>
                   <pic:nvPicPr>
-                    <pic:cNvPr id="0" name="image1.png"/>
+                    <pic:cNvPr id="0" name="image6.png"/>
                     <pic:cNvPicPr preferRelativeResize="0"/>
                   </pic:nvPicPr>
                   <pic:blipFill>
@@ -3124,6 +3124,744 @@
           <w:rtl w:val="0"/>
         </w:rPr>
         <w:t xml:space="preserve">. IEEE, 2008.</w:t>
+      </w:r>
+    </w:p>
+    <w:p>
+      <w:pPr>
+        <w:rPr>
+          <w:color w:val="222222"/>
+          <w:sz w:val="20"/>
+          <w:szCs w:val="20"/>
+          <w:highlight w:val="white"/>
+        </w:rPr>
+      </w:pPr>
+      <w:r>
+        <w:rPr>
+          <w:rtl w:val="0"/>
+        </w:rPr>
+      </w:r>
+    </w:p>
+    <w:p>
+      <w:pPr>
+        <w:rPr>
+          <w:color w:val="222222"/>
+          <w:sz w:val="20"/>
+          <w:szCs w:val="20"/>
+          <w:highlight w:val="white"/>
+        </w:rPr>
+      </w:pPr>
+      <w:r>
+        <w:rPr>
+          <w:rtl w:val="0"/>
+        </w:rPr>
+      </w:r>
+    </w:p>
+    <w:p>
+      <w:pPr>
+        <w:rPr>
+          <w:color w:val="222222"/>
+          <w:sz w:val="20"/>
+          <w:szCs w:val="20"/>
+          <w:highlight w:val="white"/>
+        </w:rPr>
+      </w:pPr>
+      <w:r>
+        <w:rPr>
+          <w:rtl w:val="0"/>
+        </w:rPr>
+      </w:r>
+    </w:p>
+    <w:p>
+      <w:pPr>
+        <w:rPr>
+          <w:color w:val="222222"/>
+          <w:sz w:val="20"/>
+          <w:szCs w:val="20"/>
+          <w:highlight w:val="white"/>
+        </w:rPr>
+      </w:pPr>
+      <w:r>
+        <w:rPr>
+          <w:rtl w:val="0"/>
+        </w:rPr>
+      </w:r>
+    </w:p>
+    <w:p>
+      <w:pPr>
+        <w:rPr>
+          <w:color w:val="222222"/>
+          <w:sz w:val="20"/>
+          <w:szCs w:val="20"/>
+          <w:highlight w:val="white"/>
+        </w:rPr>
+      </w:pPr>
+      <w:r>
+        <w:rPr>
+          <w:rtl w:val="0"/>
+        </w:rPr>
+      </w:r>
+    </w:p>
+    <w:p>
+      <w:pPr>
+        <w:rPr>
+          <w:color w:val="222222"/>
+          <w:sz w:val="20"/>
+          <w:szCs w:val="20"/>
+          <w:highlight w:val="white"/>
+        </w:rPr>
+      </w:pPr>
+      <w:r>
+        <w:rPr>
+          <w:rtl w:val="0"/>
+        </w:rPr>
+      </w:r>
+    </w:p>
+    <w:p>
+      <w:pPr>
+        <w:rPr>
+          <w:color w:val="222222"/>
+          <w:sz w:val="20"/>
+          <w:szCs w:val="20"/>
+          <w:highlight w:val="white"/>
+        </w:rPr>
+      </w:pPr>
+      <w:r>
+        <w:rPr>
+          <w:rtl w:val="0"/>
+        </w:rPr>
+      </w:r>
+    </w:p>
+    <w:p>
+      <w:pPr>
+        <w:rPr>
+          <w:color w:val="222222"/>
+          <w:sz w:val="20"/>
+          <w:szCs w:val="20"/>
+          <w:highlight w:val="white"/>
+        </w:rPr>
+      </w:pPr>
+      <w:r>
+        <w:rPr>
+          <w:rtl w:val="0"/>
+        </w:rPr>
+      </w:r>
+    </w:p>
+    <w:p>
+      <w:pPr>
+        <w:rPr>
+          <w:color w:val="222222"/>
+          <w:sz w:val="20"/>
+          <w:szCs w:val="20"/>
+          <w:highlight w:val="white"/>
+        </w:rPr>
+      </w:pPr>
+      <w:r>
+        <w:rPr>
+          <w:rtl w:val="0"/>
+        </w:rPr>
+      </w:r>
+    </w:p>
+    <w:p>
+      <w:pPr>
+        <w:rPr>
+          <w:color w:val="222222"/>
+          <w:sz w:val="20"/>
+          <w:szCs w:val="20"/>
+          <w:highlight w:val="white"/>
+        </w:rPr>
+      </w:pPr>
+      <w:r>
+        <w:rPr>
+          <w:rtl w:val="0"/>
+        </w:rPr>
+      </w:r>
+    </w:p>
+    <w:p>
+      <w:pPr>
+        <w:rPr>
+          <w:color w:val="222222"/>
+          <w:sz w:val="20"/>
+          <w:szCs w:val="20"/>
+          <w:highlight w:val="white"/>
+        </w:rPr>
+      </w:pPr>
+      <w:r>
+        <w:rPr>
+          <w:rtl w:val="0"/>
+        </w:rPr>
+      </w:r>
+    </w:p>
+    <w:p>
+      <w:pPr>
+        <w:rPr>
+          <w:color w:val="222222"/>
+          <w:sz w:val="20"/>
+          <w:szCs w:val="20"/>
+          <w:highlight w:val="white"/>
+        </w:rPr>
+      </w:pPr>
+      <w:r>
+        <w:rPr>
+          <w:rtl w:val="0"/>
+        </w:rPr>
+      </w:r>
+    </w:p>
+    <w:p>
+      <w:pPr>
+        <w:rPr>
+          <w:color w:val="222222"/>
+          <w:sz w:val="20"/>
+          <w:szCs w:val="20"/>
+          <w:highlight w:val="white"/>
+        </w:rPr>
+      </w:pPr>
+      <w:r>
+        <w:rPr>
+          <w:rtl w:val="0"/>
+        </w:rPr>
+      </w:r>
+    </w:p>
+    <w:p>
+      <w:pPr>
+        <w:rPr>
+          <w:color w:val="222222"/>
+          <w:sz w:val="20"/>
+          <w:szCs w:val="20"/>
+          <w:highlight w:val="white"/>
+        </w:rPr>
+      </w:pPr>
+      <w:r>
+        <w:rPr>
+          <w:rtl w:val="0"/>
+        </w:rPr>
+      </w:r>
+    </w:p>
+    <w:p>
+      <w:pPr>
+        <w:rPr>
+          <w:color w:val="222222"/>
+          <w:sz w:val="20"/>
+          <w:szCs w:val="20"/>
+          <w:highlight w:val="white"/>
+        </w:rPr>
+      </w:pPr>
+      <w:r>
+        <w:rPr>
+          <w:rtl w:val="0"/>
+        </w:rPr>
+      </w:r>
+    </w:p>
+    <w:p>
+      <w:pPr>
+        <w:rPr>
+          <w:color w:val="222222"/>
+          <w:sz w:val="20"/>
+          <w:szCs w:val="20"/>
+          <w:highlight w:val="white"/>
+        </w:rPr>
+      </w:pPr>
+      <w:r>
+        <w:rPr>
+          <w:rtl w:val="0"/>
+        </w:rPr>
+      </w:r>
+    </w:p>
+    <w:p>
+      <w:pPr>
+        <w:rPr>
+          <w:color w:val="222222"/>
+          <w:sz w:val="20"/>
+          <w:szCs w:val="20"/>
+          <w:highlight w:val="white"/>
+        </w:rPr>
+      </w:pPr>
+      <w:r>
+        <w:rPr>
+          <w:rtl w:val="0"/>
+        </w:rPr>
+      </w:r>
+    </w:p>
+    <w:p>
+      <w:pPr>
+        <w:rPr>
+          <w:color w:val="222222"/>
+          <w:sz w:val="20"/>
+          <w:szCs w:val="20"/>
+          <w:highlight w:val="white"/>
+        </w:rPr>
+      </w:pPr>
+      <w:r>
+        <w:rPr>
+          <w:rtl w:val="0"/>
+        </w:rPr>
+      </w:r>
+    </w:p>
+    <w:p>
+      <w:pPr>
+        <w:rPr>
+          <w:color w:val="222222"/>
+          <w:sz w:val="20"/>
+          <w:szCs w:val="20"/>
+          <w:highlight w:val="white"/>
+        </w:rPr>
+      </w:pPr>
+      <w:r>
+        <w:rPr>
+          <w:rtl w:val="0"/>
+        </w:rPr>
+      </w:r>
+    </w:p>
+    <w:p>
+      <w:pPr>
+        <w:rPr>
+          <w:color w:val="222222"/>
+          <w:sz w:val="20"/>
+          <w:szCs w:val="20"/>
+          <w:highlight w:val="white"/>
+        </w:rPr>
+      </w:pPr>
+      <w:r>
+        <w:rPr>
+          <w:rtl w:val="0"/>
+        </w:rPr>
+      </w:r>
+    </w:p>
+    <w:p>
+      <w:pPr>
+        <w:rPr>
+          <w:color w:val="222222"/>
+          <w:sz w:val="20"/>
+          <w:szCs w:val="20"/>
+          <w:highlight w:val="white"/>
+        </w:rPr>
+      </w:pPr>
+      <w:r>
+        <w:rPr>
+          <w:rtl w:val="0"/>
+        </w:rPr>
+      </w:r>
+    </w:p>
+    <w:p>
+      <w:pPr>
+        <w:rPr>
+          <w:color w:val="222222"/>
+          <w:sz w:val="20"/>
+          <w:szCs w:val="20"/>
+          <w:highlight w:val="white"/>
+        </w:rPr>
+      </w:pPr>
+      <w:r>
+        <w:rPr>
+          <w:rtl w:val="0"/>
+        </w:rPr>
+      </w:r>
+    </w:p>
+    <w:p>
+      <w:pPr>
+        <w:rPr>
+          <w:color w:val="222222"/>
+          <w:sz w:val="20"/>
+          <w:szCs w:val="20"/>
+          <w:highlight w:val="white"/>
+        </w:rPr>
+      </w:pPr>
+      <w:r>
+        <w:rPr>
+          <w:rtl w:val="0"/>
+        </w:rPr>
+      </w:r>
+    </w:p>
+    <w:p>
+      <w:pPr>
+        <w:rPr>
+          <w:color w:val="222222"/>
+          <w:sz w:val="20"/>
+          <w:szCs w:val="20"/>
+          <w:highlight w:val="white"/>
+        </w:rPr>
+      </w:pPr>
+      <w:r>
+        <w:rPr>
+          <w:rtl w:val="0"/>
+        </w:rPr>
+      </w:r>
+    </w:p>
+    <w:p>
+      <w:pPr>
+        <w:rPr>
+          <w:color w:val="222222"/>
+          <w:sz w:val="20"/>
+          <w:szCs w:val="20"/>
+          <w:highlight w:val="white"/>
+        </w:rPr>
+      </w:pPr>
+      <w:r>
+        <w:rPr>
+          <w:rtl w:val="0"/>
+        </w:rPr>
+      </w:r>
+    </w:p>
+    <w:p>
+      <w:pPr>
+        <w:rPr>
+          <w:color w:val="222222"/>
+          <w:sz w:val="20"/>
+          <w:szCs w:val="20"/>
+          <w:highlight w:val="white"/>
+        </w:rPr>
+      </w:pPr>
+      <w:r>
+        <w:rPr>
+          <w:rtl w:val="0"/>
+        </w:rPr>
+      </w:r>
+    </w:p>
+    <w:p>
+      <w:pPr>
+        <w:rPr>
+          <w:color w:val="222222"/>
+          <w:sz w:val="20"/>
+          <w:szCs w:val="20"/>
+          <w:highlight w:val="white"/>
+        </w:rPr>
+      </w:pPr>
+      <w:r>
+        <w:rPr>
+          <w:rtl w:val="0"/>
+        </w:rPr>
+      </w:r>
+    </w:p>
+    <w:p>
+      <w:pPr>
+        <w:rPr>
+          <w:color w:val="222222"/>
+          <w:sz w:val="20"/>
+          <w:szCs w:val="20"/>
+          <w:highlight w:val="white"/>
+        </w:rPr>
+      </w:pPr>
+      <w:r>
+        <w:rPr>
+          <w:rtl w:val="0"/>
+        </w:rPr>
+      </w:r>
+    </w:p>
+    <w:p>
+      <w:pPr>
+        <w:rPr>
+          <w:color w:val="222222"/>
+          <w:sz w:val="20"/>
+          <w:szCs w:val="20"/>
+          <w:highlight w:val="white"/>
+        </w:rPr>
+      </w:pPr>
+      <w:r>
+        <w:rPr>
+          <w:rtl w:val="0"/>
+        </w:rPr>
+      </w:r>
+    </w:p>
+    <w:p>
+      <w:pPr>
+        <w:rPr>
+          <w:color w:val="222222"/>
+          <w:sz w:val="20"/>
+          <w:szCs w:val="20"/>
+          <w:highlight w:val="white"/>
+        </w:rPr>
+      </w:pPr>
+      <w:r>
+        <w:rPr>
+          <w:rtl w:val="0"/>
+        </w:rPr>
+      </w:r>
+    </w:p>
+    <w:p>
+      <w:pPr>
+        <w:rPr>
+          <w:color w:val="222222"/>
+          <w:sz w:val="20"/>
+          <w:szCs w:val="20"/>
+          <w:highlight w:val="white"/>
+        </w:rPr>
+      </w:pPr>
+      <w:r>
+        <w:rPr>
+          <w:rtl w:val="0"/>
+        </w:rPr>
+      </w:r>
+    </w:p>
+    <w:p>
+      <w:pPr>
+        <w:rPr>
+          <w:color w:val="222222"/>
+          <w:sz w:val="20"/>
+          <w:szCs w:val="20"/>
+          <w:highlight w:val="white"/>
+        </w:rPr>
+      </w:pPr>
+      <w:r>
+        <w:rPr>
+          <w:rtl w:val="0"/>
+        </w:rPr>
+      </w:r>
+    </w:p>
+    <w:p>
+      <w:pPr>
+        <w:rPr>
+          <w:color w:val="222222"/>
+          <w:sz w:val="20"/>
+          <w:szCs w:val="20"/>
+          <w:highlight w:val="white"/>
+        </w:rPr>
+      </w:pPr>
+      <w:r>
+        <w:rPr>
+          <w:rtl w:val="0"/>
+        </w:rPr>
+      </w:r>
+    </w:p>
+    <w:p>
+      <w:pPr>
+        <w:rPr>
+          <w:color w:val="222222"/>
+          <w:sz w:val="20"/>
+          <w:szCs w:val="20"/>
+          <w:highlight w:val="white"/>
+        </w:rPr>
+      </w:pPr>
+      <w:r>
+        <w:rPr>
+          <w:rtl w:val="0"/>
+        </w:rPr>
+      </w:r>
+    </w:p>
+    <w:p>
+      <w:pPr>
+        <w:rPr>
+          <w:color w:val="222222"/>
+          <w:sz w:val="20"/>
+          <w:szCs w:val="20"/>
+          <w:highlight w:val="white"/>
+        </w:rPr>
+      </w:pPr>
+      <w:r>
+        <w:rPr>
+          <w:rtl w:val="0"/>
+        </w:rPr>
+      </w:r>
+    </w:p>
+    <w:p>
+      <w:pPr>
+        <w:rPr>
+          <w:color w:val="222222"/>
+          <w:sz w:val="20"/>
+          <w:szCs w:val="20"/>
+          <w:highlight w:val="white"/>
+        </w:rPr>
+      </w:pPr>
+      <w:r>
+        <w:rPr>
+          <w:rtl w:val="0"/>
+        </w:rPr>
+      </w:r>
+    </w:p>
+    <w:p>
+      <w:pPr>
+        <w:rPr>
+          <w:color w:val="222222"/>
+          <w:sz w:val="20"/>
+          <w:szCs w:val="20"/>
+          <w:highlight w:val="white"/>
+        </w:rPr>
+      </w:pPr>
+      <w:r>
+        <w:rPr>
+          <w:rtl w:val="0"/>
+        </w:rPr>
+      </w:r>
+    </w:p>
+    <w:p>
+      <w:pPr>
+        <w:rPr>
+          <w:color w:val="222222"/>
+          <w:sz w:val="20"/>
+          <w:szCs w:val="20"/>
+          <w:highlight w:val="white"/>
+        </w:rPr>
+      </w:pPr>
+      <w:r>
+        <w:rPr>
+          <w:rtl w:val="0"/>
+        </w:rPr>
+      </w:r>
+    </w:p>
+    <w:p>
+      <w:pPr>
+        <w:rPr>
+          <w:color w:val="222222"/>
+          <w:sz w:val="20"/>
+          <w:szCs w:val="20"/>
+          <w:highlight w:val="white"/>
+        </w:rPr>
+      </w:pPr>
+      <w:r>
+        <w:rPr>
+          <w:rtl w:val="0"/>
+        </w:rPr>
+      </w:r>
+    </w:p>
+    <w:p>
+      <w:pPr>
+        <w:rPr>
+          <w:color w:val="222222"/>
+          <w:sz w:val="20"/>
+          <w:szCs w:val="20"/>
+          <w:highlight w:val="white"/>
+        </w:rPr>
+      </w:pPr>
+      <w:r>
+        <w:rPr>
+          <w:rtl w:val="0"/>
+        </w:rPr>
+      </w:r>
+    </w:p>
+    <w:p>
+      <w:pPr>
+        <w:rPr>
+          <w:color w:val="222222"/>
+          <w:sz w:val="20"/>
+          <w:szCs w:val="20"/>
+          <w:highlight w:val="white"/>
+        </w:rPr>
+      </w:pPr>
+      <w:r>
+        <w:rPr>
+          <w:rtl w:val="0"/>
+        </w:rPr>
+      </w:r>
+    </w:p>
+    <w:p>
+      <w:pPr>
+        <w:rPr>
+          <w:color w:val="222222"/>
+          <w:sz w:val="20"/>
+          <w:szCs w:val="20"/>
+          <w:highlight w:val="white"/>
+        </w:rPr>
+      </w:pPr>
+      <w:r>
+        <w:rPr>
+          <w:rtl w:val="0"/>
+        </w:rPr>
+      </w:r>
+    </w:p>
+    <w:p>
+      <w:pPr>
+        <w:rPr>
+          <w:color w:val="222222"/>
+          <w:sz w:val="20"/>
+          <w:szCs w:val="20"/>
+          <w:highlight w:val="white"/>
+        </w:rPr>
+      </w:pPr>
+      <w:r>
+        <w:rPr>
+          <w:rtl w:val="0"/>
+        </w:rPr>
+      </w:r>
+    </w:p>
+    <w:p>
+      <w:pPr>
+        <w:rPr>
+          <w:color w:val="222222"/>
+          <w:sz w:val="20"/>
+          <w:szCs w:val="20"/>
+          <w:highlight w:val="white"/>
+        </w:rPr>
+      </w:pPr>
+      <w:r>
+        <w:rPr>
+          <w:color w:val="222222"/>
+          <w:sz w:val="20"/>
+          <w:szCs w:val="20"/>
+          <w:highlight w:val="white"/>
+          <w:rtl w:val="0"/>
+        </w:rPr>
+        <w:t xml:space="preserve">Repo:  </w:t>
+      </w:r>
+      <w:hyperlink r:id="rId12">
+        <w:r>
+          <w:rPr>
+            <w:color w:val="1155cc"/>
+            <w:sz w:val="20"/>
+            <w:szCs w:val="20"/>
+            <w:highlight w:val="white"/>
+            <w:u w:val="single"/>
+            <w:rtl w:val="0"/>
+          </w:rPr>
+          <w:t xml:space="preserve">https://github.com/CodrinCristea-si/PC</w:t>
+        </w:r>
+      </w:hyperlink>
+      <w:r>
+        <w:rPr>
+          <w:rtl w:val="0"/>
+        </w:rPr>
+      </w:r>
+    </w:p>
+    <w:p>
+      <w:pPr>
+        <w:rPr>
+          <w:color w:val="222222"/>
+          <w:sz w:val="20"/>
+          <w:szCs w:val="20"/>
+          <w:highlight w:val="white"/>
+        </w:rPr>
+      </w:pPr>
+      <w:r>
+        <w:rPr>
+          <w:color w:val="222222"/>
+          <w:sz w:val="20"/>
+          <w:szCs w:val="20"/>
+          <w:highlight w:val="white"/>
+        </w:rPr>
+        <w:drawing>
+          <wp:inline distB="114300" distT="114300" distL="114300" distR="114300">
+            <wp:extent cx="5731200" cy="2133600"/>
+            <wp:effectExtent b="0" l="0" r="0" t="0"/>
+            <wp:docPr id="2" name="image1.png"/>
+            <a:graphic>
+              <a:graphicData uri="http://schemas.openxmlformats.org/drawingml/2006/picture">
+                <pic:pic>
+                  <pic:nvPicPr>
+                    <pic:cNvPr id="0" name="image1.png"/>
+                    <pic:cNvPicPr preferRelativeResize="0"/>
+                  </pic:nvPicPr>
+                  <pic:blipFill>
+                    <a:blip r:embed="rId13"/>
+                    <a:srcRect b="0" l="0" r="0" t="0"/>
+                    <a:stretch>
+                      <a:fillRect/>
+                    </a:stretch>
+                  </pic:blipFill>
+                  <pic:spPr>
+                    <a:xfrm>
+                      <a:off x="0" y="0"/>
+                      <a:ext cx="5731200" cy="2133600"/>
+                    </a:xfrm>
+                    <a:prstGeom prst="rect"/>
+                    <a:ln/>
+                  </pic:spPr>
+                </pic:pic>
+              </a:graphicData>
+            </a:graphic>
+          </wp:inline>
+        </w:drawing>
+      </w:r>
+      <w:r>
+        <w:rPr>
+          <w:rtl w:val="0"/>
+        </w:rPr>
       </w:r>
     </w:p>
     <w:sectPr>

</xml_diff>